<commit_message>
Map3 + map creator
</commit_message>
<xml_diff>
--- a/game_elements.docx
+++ b/game_elements.docx
@@ -54,247 +54,280 @@
       <w:r>
         <w:t>push</w:t>
       </w:r>
+      <w:proofErr w:type="spellEnd"/>
+    </w:p>
+    <w:p>
+      <w:proofErr w:type="spellStart"/>
+      <w:r>
+        <w:t>force</w:t>
+      </w:r>
+      <w:proofErr w:type="spellEnd"/>
+      <w:r>
+        <w:t xml:space="preserve"> </w:t>
+      </w:r>
+      <w:proofErr w:type="spellStart"/>
+      <w:r>
+        <w:t>pull</w:t>
+      </w:r>
+      <w:proofErr w:type="spellEnd"/>
+    </w:p>
+    <w:p>
+      <w:proofErr w:type="spellStart"/>
+      <w:r>
+        <w:t>force</w:t>
+      </w:r>
+      <w:proofErr w:type="spellEnd"/>
+      <w:r>
+        <w:t xml:space="preserve"> </w:t>
+      </w:r>
+      <w:proofErr w:type="spellStart"/>
+      <w:r>
+        <w:t>grab</w:t>
+      </w:r>
+      <w:proofErr w:type="spellEnd"/>
+    </w:p>
+    <w:p/>
+    <w:p/>
+    <w:p>
+      <w:proofErr w:type="gramStart"/>
+      <w:r>
+        <w:t>panel</w:t>
+      </w:r>
+      <w:proofErr w:type="gramEnd"/>
+      <w:r>
+        <w:t xml:space="preserve"> (</w:t>
+      </w:r>
+      <w:proofErr w:type="spellStart"/>
+      <w:r>
+        <w:t>interact</w:t>
+      </w:r>
+      <w:proofErr w:type="spellEnd"/>
+      <w:r>
+        <w:t>)</w:t>
+      </w:r>
+    </w:p>
+    <w:p>
+      <w:proofErr w:type="gramStart"/>
+      <w:r>
+        <w:t>lever</w:t>
+      </w:r>
+      <w:proofErr w:type="gramEnd"/>
+      <w:r>
+        <w:t>(</w:t>
+      </w:r>
+      <w:proofErr w:type="spellStart"/>
+      <w:r>
+        <w:t>pull</w:t>
+      </w:r>
+      <w:proofErr w:type="spellEnd"/>
+      <w:r>
+        <w:t xml:space="preserve">, </w:t>
+      </w:r>
+      <w:proofErr w:type="spellStart"/>
+      <w:r>
+        <w:t>push</w:t>
+      </w:r>
+      <w:proofErr w:type="spellEnd"/>
+      <w:r>
+        <w:t>)</w:t>
+      </w:r>
+    </w:p>
+    <w:p/>
+    <w:p>
+      <w:proofErr w:type="spellStart"/>
+      <w:r>
+        <w:t>lava</w:t>
+      </w:r>
+      <w:proofErr w:type="spellEnd"/>
+    </w:p>
+    <w:p/>
+    <w:p>
+      <w:proofErr w:type="spellStart"/>
+      <w:r>
+        <w:t>electrocute</w:t>
+      </w:r>
+      <w:proofErr w:type="spellEnd"/>
+      <w:r>
+        <w:t xml:space="preserve"> </w:t>
+      </w:r>
+      <w:proofErr w:type="spellStart"/>
+      <w:r>
+        <w:t>area</w:t>
+      </w:r>
+      <w:proofErr w:type="spellEnd"/>
+    </w:p>
+    <w:p>
+      <w:proofErr w:type="spellStart"/>
+      <w:r>
+        <w:t>bridge</w:t>
+      </w:r>
+      <w:proofErr w:type="spellEnd"/>
+      <w:r>
+        <w:t xml:space="preserve"> over </w:t>
+      </w:r>
+      <w:proofErr w:type="spellStart"/>
+      <w:r>
+        <w:t>lava</w:t>
+      </w:r>
+      <w:proofErr w:type="spellEnd"/>
+    </w:p>
+    <w:p/>
+    <w:p>
+      <w:proofErr w:type="spellStart"/>
+      <w:r>
+        <w:t>breakable</w:t>
+      </w:r>
+      <w:proofErr w:type="spellEnd"/>
+      <w:r>
+        <w:t xml:space="preserve"> </w:t>
+      </w:r>
+      <w:proofErr w:type="spellStart"/>
+      <w:r>
+        <w:t>wall</w:t>
+      </w:r>
+      <w:proofErr w:type="spellEnd"/>
+      <w:r>
+        <w:t xml:space="preserve"> </w:t>
+      </w:r>
+    </w:p>
+    <w:p>
+      <w:proofErr w:type="spellStart"/>
+      <w:r>
+        <w:t>breakable</w:t>
+      </w:r>
+      <w:proofErr w:type="spellEnd"/>
+      <w:r>
+        <w:t xml:space="preserve"> </w:t>
+      </w:r>
+      <w:proofErr w:type="spellStart"/>
+      <w:r>
+        <w:t>wall</w:t>
+      </w:r>
+      <w:proofErr w:type="spellEnd"/>
+      <w:r>
+        <w:t xml:space="preserve"> (</w:t>
+      </w:r>
+      <w:proofErr w:type="spellStart"/>
+      <w:r>
+        <w:t>already</w:t>
+      </w:r>
+      <w:proofErr w:type="spellEnd"/>
+      <w:r>
+        <w:t xml:space="preserve"> </w:t>
+      </w:r>
+      <w:proofErr w:type="spellStart"/>
+      <w:r>
+        <w:t>deattached</w:t>
+      </w:r>
+      <w:proofErr w:type="spellEnd"/>
+      <w:r>
+        <w:t>)</w:t>
+      </w:r>
+    </w:p>
+    <w:p/>
+    <w:p>
+      <w:proofErr w:type="spellStart"/>
+      <w:r>
+        <w:t>draft</w:t>
+      </w:r>
+      <w:proofErr w:type="spellEnd"/>
+      <w:r>
+        <w:t xml:space="preserve"> </w:t>
+      </w:r>
+      <w:proofErr w:type="spellStart"/>
+      <w:r>
+        <w:t>strong</w:t>
+      </w:r>
+      <w:proofErr w:type="spellEnd"/>
+    </w:p>
+    <w:p>
+      <w:pPr>
+        <w:rPr>
+          <w:u w:val="single"/>
+        </w:rPr>
+      </w:pPr>
+      <w:proofErr w:type="spellStart"/>
+      <w:r>
+        <w:t>draft</w:t>
+      </w:r>
+      <w:proofErr w:type="spellEnd"/>
+      <w:r>
+        <w:t xml:space="preserve"> </w:t>
+      </w:r>
+      <w:proofErr w:type="spellStart"/>
+      <w:r>
+        <w:t>weak</w:t>
+      </w:r>
+      <w:proofErr w:type="spellEnd"/>
+      <w:r>
+        <w:t xml:space="preserve"> (</w:t>
+      </w:r>
+      <w:proofErr w:type="spellStart"/>
+      <w:r>
+        <w:t>bigger</w:t>
+      </w:r>
+      <w:proofErr w:type="spellEnd"/>
+      <w:r>
+        <w:t xml:space="preserve"> </w:t>
+      </w:r>
+      <w:proofErr w:type="spellStart"/>
+      <w:r>
+        <w:t>jump</w:t>
+      </w:r>
+      <w:proofErr w:type="spellEnd"/>
+      <w:r>
+        <w:t>)</w:t>
+      </w:r>
+    </w:p>
+    <w:p/>
+    <w:p>
+      <w:proofErr w:type="spellStart"/>
+      <w:r>
+        <w:t>mass</w:t>
+      </w:r>
+      <w:proofErr w:type="spellEnd"/>
+      <w:r>
+        <w:t xml:space="preserve"> </w:t>
+      </w:r>
+      <w:proofErr w:type="spellStart"/>
+      <w:r>
+        <w:t>detector</w:t>
+      </w:r>
+      <w:proofErr w:type="spellEnd"/>
+      <w:r>
+        <w:t xml:space="preserve"> </w:t>
+      </w:r>
+    </w:p>
+    <w:p/>
+    <w:p/>
+    <w:p>
+      <w:r>
+        <w:t xml:space="preserve">Map2 </w:t>
+      </w:r>
+      <w:proofErr w:type="spellStart"/>
+      <w:r>
+        <w:t>speedrun</w:t>
+      </w:r>
+      <w:proofErr w:type="spellEnd"/>
+    </w:p>
+    <w:p>
+      <w:r>
+        <w:t>01:05.18</w:t>
+      </w:r>
       <w:bookmarkStart w:id="0" w:name="_GoBack"/>
       <w:bookmarkEnd w:id="0"/>
-      <w:proofErr w:type="spellEnd"/>
-    </w:p>
-    <w:p>
-      <w:proofErr w:type="spellStart"/>
-      <w:r>
-        <w:t>force</w:t>
-      </w:r>
-      <w:proofErr w:type="spellEnd"/>
-      <w:r>
-        <w:t xml:space="preserve"> </w:t>
-      </w:r>
-      <w:proofErr w:type="spellStart"/>
-      <w:r>
-        <w:t>pull</w:t>
-      </w:r>
-      <w:proofErr w:type="spellEnd"/>
-    </w:p>
-    <w:p>
-      <w:proofErr w:type="spellStart"/>
-      <w:r>
-        <w:t>force</w:t>
-      </w:r>
-      <w:proofErr w:type="spellEnd"/>
-      <w:r>
-        <w:t xml:space="preserve"> </w:t>
-      </w:r>
-      <w:proofErr w:type="spellStart"/>
-      <w:r>
-        <w:t>grab</w:t>
-      </w:r>
-      <w:proofErr w:type="spellEnd"/>
+    </w:p>
+    <w:p>
+      <w:r>
+        <w:t>01:00.29</w:t>
+      </w:r>
+    </w:p>
+    <w:p>
+      <w:r>
+        <w:t>58.25</w:t>
+      </w:r>
     </w:p>
     <w:p/>
-    <w:p/>
-    <w:p>
-      <w:proofErr w:type="gramStart"/>
-      <w:r>
-        <w:t>panel</w:t>
-      </w:r>
-      <w:proofErr w:type="gramEnd"/>
-      <w:r>
-        <w:t xml:space="preserve"> (</w:t>
-      </w:r>
-      <w:proofErr w:type="spellStart"/>
-      <w:r>
-        <w:t>interact</w:t>
-      </w:r>
-      <w:proofErr w:type="spellEnd"/>
-      <w:r>
-        <w:t>)</w:t>
-      </w:r>
-    </w:p>
-    <w:p>
-      <w:proofErr w:type="gramStart"/>
-      <w:r>
-        <w:t>lever</w:t>
-      </w:r>
-      <w:proofErr w:type="gramEnd"/>
-      <w:r>
-        <w:t>(</w:t>
-      </w:r>
-      <w:proofErr w:type="spellStart"/>
-      <w:r>
-        <w:t>pull</w:t>
-      </w:r>
-      <w:proofErr w:type="spellEnd"/>
-      <w:r>
-        <w:t xml:space="preserve">, </w:t>
-      </w:r>
-      <w:proofErr w:type="spellStart"/>
-      <w:r>
-        <w:t>push</w:t>
-      </w:r>
-      <w:proofErr w:type="spellEnd"/>
-      <w:r>
-        <w:t>)</w:t>
-      </w:r>
-    </w:p>
-    <w:p/>
-    <w:p>
-      <w:proofErr w:type="spellStart"/>
-      <w:r>
-        <w:t>lava</w:t>
-      </w:r>
-      <w:proofErr w:type="spellEnd"/>
-    </w:p>
-    <w:p/>
-    <w:p>
-      <w:proofErr w:type="spellStart"/>
-      <w:r>
-        <w:t>electrocute</w:t>
-      </w:r>
-      <w:proofErr w:type="spellEnd"/>
-      <w:r>
-        <w:t xml:space="preserve"> </w:t>
-      </w:r>
-      <w:proofErr w:type="spellStart"/>
-      <w:r>
-        <w:t>area</w:t>
-      </w:r>
-      <w:proofErr w:type="spellEnd"/>
-    </w:p>
-    <w:p>
-      <w:proofErr w:type="spellStart"/>
-      <w:r>
-        <w:t>bridge</w:t>
-      </w:r>
-      <w:proofErr w:type="spellEnd"/>
-      <w:r>
-        <w:t xml:space="preserve"> over </w:t>
-      </w:r>
-      <w:proofErr w:type="spellStart"/>
-      <w:r>
-        <w:t>lava</w:t>
-      </w:r>
-      <w:proofErr w:type="spellEnd"/>
-    </w:p>
-    <w:p/>
-    <w:p>
-      <w:proofErr w:type="spellStart"/>
-      <w:r>
-        <w:t>breakable</w:t>
-      </w:r>
-      <w:proofErr w:type="spellEnd"/>
-      <w:r>
-        <w:t xml:space="preserve"> </w:t>
-      </w:r>
-      <w:proofErr w:type="spellStart"/>
-      <w:r>
-        <w:t>wall</w:t>
-      </w:r>
-      <w:proofErr w:type="spellEnd"/>
-      <w:r>
-        <w:t xml:space="preserve"> </w:t>
-      </w:r>
-    </w:p>
-    <w:p>
-      <w:proofErr w:type="spellStart"/>
-      <w:r>
-        <w:t>breakable</w:t>
-      </w:r>
-      <w:proofErr w:type="spellEnd"/>
-      <w:r>
-        <w:t xml:space="preserve"> </w:t>
-      </w:r>
-      <w:proofErr w:type="spellStart"/>
-      <w:r>
-        <w:t>wall</w:t>
-      </w:r>
-      <w:proofErr w:type="spellEnd"/>
-      <w:r>
-        <w:t xml:space="preserve"> (</w:t>
-      </w:r>
-      <w:proofErr w:type="spellStart"/>
-      <w:r>
-        <w:t>already</w:t>
-      </w:r>
-      <w:proofErr w:type="spellEnd"/>
-      <w:r>
-        <w:t xml:space="preserve"> </w:t>
-      </w:r>
-      <w:proofErr w:type="spellStart"/>
-      <w:r>
-        <w:t>deattached</w:t>
-      </w:r>
-      <w:proofErr w:type="spellEnd"/>
-      <w:r>
-        <w:t>)</w:t>
-      </w:r>
-    </w:p>
-    <w:p/>
-    <w:p>
-      <w:proofErr w:type="spellStart"/>
-      <w:r>
-        <w:t>draft</w:t>
-      </w:r>
-      <w:proofErr w:type="spellEnd"/>
-      <w:r>
-        <w:t xml:space="preserve"> </w:t>
-      </w:r>
-      <w:proofErr w:type="spellStart"/>
-      <w:r>
-        <w:t>strong</w:t>
-      </w:r>
-      <w:proofErr w:type="spellEnd"/>
-    </w:p>
-    <w:p>
-      <w:proofErr w:type="spellStart"/>
-      <w:r>
-        <w:t>draft</w:t>
-      </w:r>
-      <w:proofErr w:type="spellEnd"/>
-      <w:r>
-        <w:t xml:space="preserve"> </w:t>
-      </w:r>
-      <w:proofErr w:type="spellStart"/>
-      <w:r>
-        <w:t>weak</w:t>
-      </w:r>
-      <w:proofErr w:type="spellEnd"/>
-      <w:r>
-        <w:t xml:space="preserve"> (</w:t>
-      </w:r>
-      <w:proofErr w:type="spellStart"/>
-      <w:r>
-        <w:t>bigger</w:t>
-      </w:r>
-      <w:proofErr w:type="spellEnd"/>
-      <w:r>
-        <w:t xml:space="preserve"> </w:t>
-      </w:r>
-      <w:proofErr w:type="spellStart"/>
-      <w:r>
-        <w:t>jump</w:t>
-      </w:r>
-      <w:proofErr w:type="spellEnd"/>
-      <w:r>
-        <w:t>)</w:t>
-      </w:r>
-    </w:p>
-    <w:p/>
-    <w:p>
-      <w:proofErr w:type="spellStart"/>
-      <w:r>
-        <w:t>mass</w:t>
-      </w:r>
-      <w:proofErr w:type="spellEnd"/>
-      <w:r>
-        <w:t xml:space="preserve"> </w:t>
-      </w:r>
-      <w:proofErr w:type="spellStart"/>
-      <w:r>
-        <w:t>detector</w:t>
-      </w:r>
-      <w:proofErr w:type="spellEnd"/>
-      <w:r>
-        <w:t xml:space="preserve"> </w:t>
-      </w:r>
-    </w:p>
     <w:sectPr>
       <w:pgSz w:w="11906" w:h="16838"/>
       <w:pgMar w:top="1417" w:right="1417" w:bottom="1417" w:left="1417" w:header="708" w:footer="708" w:gutter="0"/>

</xml_diff>